<commit_message>
The presentation is ready
</commit_message>
<xml_diff>
--- a/2η Εργασία.docx
+++ b/2η Εργασία.docx
@@ -924,32 +924,143 @@
         </w:rPr>
         <w:t>Έστω ότι στην αρχή του προγράμματος, όπου το δέντρο θα ‘ναι κενό, εισάγουμε πρώτα τον αριθμό 35 (ο οποίος θα είναι και η ρίζα του δέντρου). Εάν, μετά, επιχειρήσουμε να βάλουμε τον κόμβο 29, πάει τυχαία, είτε αριστερά, είτε δεξιά.</w:t>
       </w:r>
-    </w:p>
-    <w:p>
-      <w:pPr>
+      <w:r>
+        <w:rPr>
+          <w:rFonts w:ascii="Roboto" w:hAnsi="Roboto" w:cs="Arial"/>
+          <w:spacing w:val="2"/>
+          <w:kern w:val="20"/>
+          <w:sz w:val="24"/>
+          <w:szCs w:val="32"/>
+          <w:lang w:val="el-GR"/>
+        </w:rPr>
+        <w:t xml:space="preserve"> Στο τέλος της διαδικασίας της εισαγωγής, εξετάζονται οι περιπτώσεις, στις οποίες το δέντρο δεν έχει σωστή ισορροπία (για δέντρα </w:t>
+      </w:r>
+      <w:r>
+        <w:rPr>
+          <w:rFonts w:ascii="Roboto" w:hAnsi="Roboto" w:cs="Arial"/>
+          <w:spacing w:val="2"/>
+          <w:kern w:val="20"/>
+          <w:sz w:val="24"/>
+          <w:szCs w:val="32"/>
+        </w:rPr>
+        <w:t>AVL</w:t>
+      </w:r>
+      <w:r>
+        <w:rPr>
+          <w:rFonts w:ascii="Roboto" w:hAnsi="Roboto" w:cs="Arial"/>
+          <w:spacing w:val="2"/>
+          <w:kern w:val="20"/>
+          <w:sz w:val="24"/>
+          <w:szCs w:val="32"/>
+          <w:lang w:val="el-GR"/>
+        </w:rPr>
+        <w:t>)</w:t>
+      </w:r>
+      <w:r>
+        <w:rPr>
+          <w:rFonts w:ascii="Roboto" w:hAnsi="Roboto" w:cs="Arial"/>
+          <w:spacing w:val="2"/>
+          <w:kern w:val="20"/>
+          <w:sz w:val="24"/>
+          <w:szCs w:val="32"/>
+          <w:lang w:val="el-GR"/>
+        </w:rPr>
+        <w:t xml:space="preserve"> και χρειάζεται περιστροφή κάποιος κόμβος. </w:t>
+      </w:r>
+    </w:p>
+    <w:p>
+      <w:pPr>
+        <w:pStyle w:val="Caption"/>
+        <w:keepNext/>
         <w:jc w:val="center"/>
         <w:rPr>
-          <w:rFonts w:ascii="Roboto" w:hAnsi="Roboto" w:cs="Arial"/>
-          <w:spacing w:val="2"/>
-          <w:kern w:val="20"/>
-          <w:sz w:val="24"/>
-          <w:szCs w:val="32"/>
-          <w:lang w:val="el-GR"/>
-        </w:rPr>
-      </w:pPr>
-      <w:r>
-        <w:rPr>
-          <w:rFonts w:ascii="Roboto" w:hAnsi="Roboto" w:cs="Arial"/>
+          <w:lang w:val="el-GR"/>
+        </w:rPr>
+      </w:pPr>
+      <w:r>
+        <w:rPr>
+          <w:lang w:val="el-GR"/>
+        </w:rPr>
+        <w:t xml:space="preserve">Εικόνα </w:t>
+      </w:r>
+      <w:r>
+        <w:fldChar w:fldCharType="begin"/>
+      </w:r>
+      <w:r>
+        <w:rPr>
+          <w:lang w:val="el-GR"/>
+        </w:rPr>
+        <w:instrText xml:space="preserve"> </w:instrText>
+      </w:r>
+      <w:r>
+        <w:instrText>SEQ</w:instrText>
+      </w:r>
+      <w:r>
+        <w:rPr>
+          <w:lang w:val="el-GR"/>
+        </w:rPr>
+        <w:instrText xml:space="preserve"> Εικόνα \* </w:instrText>
+      </w:r>
+      <w:r>
+        <w:instrText>ARABIC</w:instrText>
+      </w:r>
+      <w:r>
+        <w:rPr>
+          <w:lang w:val="el-GR"/>
+        </w:rPr>
+        <w:instrText xml:space="preserve"> </w:instrText>
+      </w:r>
+      <w:r>
+        <w:fldChar w:fldCharType="separate"/>
+      </w:r>
+      <w:r>
+        <w:rPr>
           <w:noProof/>
+          <w:lang w:val="el-GR"/>
+        </w:rPr>
+        <w:t>1</w:t>
+      </w:r>
+      <w:r>
+        <w:fldChar w:fldCharType="end"/>
+      </w:r>
+      <w:r>
+        <w:rPr>
+          <w:lang w:val="el-GR"/>
+        </w:rPr>
+        <w:t xml:space="preserve">: </w:t>
+      </w:r>
+      <w:r>
+        <w:rPr>
+          <w:lang w:val="el-GR"/>
+        </w:rPr>
+        <w:t>Εισαγωγή του κόμβου 35 (ρίζα).</w:t>
+      </w:r>
+    </w:p>
+    <w:p>
+      <w:pPr>
+        <w:jc w:val="center"/>
+        <w:rPr>
+          <w:rFonts w:ascii="Roboto" w:hAnsi="Roboto" w:cs="Arial"/>
+          <w:spacing w:val="2"/>
+          <w:kern w:val="20"/>
+          <w:sz w:val="24"/>
+          <w:szCs w:val="32"/>
+          <w:lang w:val="el-GR"/>
+        </w:rPr>
+      </w:pPr>
+      <w:r>
+        <w:rPr>
+          <w:rFonts w:ascii="Roboto" w:hAnsi="Roboto" w:cs="Arial"/>
+          <w:noProof/>
           <w:spacing w:val="2"/>
           <w:kern w:val="20"/>
           <w:sz w:val="24"/>
           <w:szCs w:val="32"/>
         </w:rPr>
         <w:drawing>
-          <wp:inline distT="0" distB="0" distL="0" distR="0" wp14:anchorId="1A7C47B7" wp14:editId="2CD80628">
-            <wp:extent cx="3324225" cy="1562100"/>
-            <wp:effectExtent l="19050" t="0" r="9525" b="0"/>
+          <wp:inline distT="0" distB="0" distL="0" distR="0" wp14:anchorId="1A7C47B7" wp14:editId="02BE7D85">
+            <wp:extent cx="2594610" cy="1219244"/>
+            <wp:effectExtent l="0" t="0" r="0" b="0"/>
             <wp:docPr id="4" name="Picture 4"/>
             <wp:cNvGraphicFramePr>
               <a:graphicFrameLocks xmlns:a="http://schemas.openxmlformats.org/drawingml/2006/main" noChangeAspect="1"/>
@@ -973,7 +1084,7 @@
                   <pic:spPr bwMode="auto">
                     <a:xfrm>
                       <a:off x="0" y="0"/>
-                      <a:ext cx="3324225" cy="1562100"/>
+                      <a:ext cx="2629018" cy="1235413"/>
                     </a:xfrm>
                     <a:prstGeom prst="rect">
                       <a:avLst/>
@@ -995,29 +1106,91 @@
     </w:p>
     <w:p>
       <w:pPr>
+        <w:pStyle w:val="Caption"/>
+        <w:keepNext/>
         <w:jc w:val="center"/>
         <w:rPr>
-          <w:rFonts w:ascii="Roboto" w:hAnsi="Roboto" w:cs="Arial"/>
-          <w:spacing w:val="2"/>
-          <w:kern w:val="20"/>
-          <w:sz w:val="24"/>
-          <w:szCs w:val="32"/>
-          <w:lang w:val="el-GR"/>
-        </w:rPr>
-      </w:pPr>
-      <w:r>
-        <w:rPr>
-          <w:rFonts w:ascii="Roboto" w:hAnsi="Roboto" w:cs="Arial"/>
+          <w:lang w:val="el-GR"/>
+        </w:rPr>
+      </w:pPr>
+      <w:r>
+        <w:rPr>
+          <w:lang w:val="el-GR"/>
+        </w:rPr>
+        <w:t xml:space="preserve">Εικόνα </w:t>
+      </w:r>
+      <w:r>
+        <w:fldChar w:fldCharType="begin"/>
+      </w:r>
+      <w:r>
+        <w:rPr>
+          <w:lang w:val="el-GR"/>
+        </w:rPr>
+        <w:instrText xml:space="preserve"> </w:instrText>
+      </w:r>
+      <w:r>
+        <w:instrText>SEQ</w:instrText>
+      </w:r>
+      <w:r>
+        <w:rPr>
+          <w:lang w:val="el-GR"/>
+        </w:rPr>
+        <w:instrText xml:space="preserve"> Εικόνα \* </w:instrText>
+      </w:r>
+      <w:r>
+        <w:instrText>ARABIC</w:instrText>
+      </w:r>
+      <w:r>
+        <w:rPr>
+          <w:lang w:val="el-GR"/>
+        </w:rPr>
+        <w:instrText xml:space="preserve"> </w:instrText>
+      </w:r>
+      <w:r>
+        <w:fldChar w:fldCharType="separate"/>
+      </w:r>
+      <w:r>
+        <w:rPr>
           <w:noProof/>
+          <w:lang w:val="el-GR"/>
+        </w:rPr>
+        <w:t>2</w:t>
+      </w:r>
+      <w:r>
+        <w:fldChar w:fldCharType="end"/>
+      </w:r>
+      <w:r>
+        <w:rPr>
+          <w:lang w:val="el-GR"/>
+        </w:rPr>
+        <w:t>: Σε αυτήν την περίπτωση, ο κόμβος 29 εισήχθη στα δεξιά του 35.</w:t>
+      </w:r>
+    </w:p>
+    <w:p>
+      <w:pPr>
+        <w:jc w:val="center"/>
+        <w:rPr>
+          <w:rFonts w:ascii="Roboto" w:hAnsi="Roboto" w:cs="Arial"/>
+          <w:spacing w:val="2"/>
+          <w:kern w:val="20"/>
+          <w:sz w:val="24"/>
+          <w:szCs w:val="32"/>
+          <w:lang w:val="el-GR"/>
+        </w:rPr>
+      </w:pPr>
+      <w:r>
+        <w:rPr>
+          <w:rFonts w:ascii="Roboto" w:hAnsi="Roboto" w:cs="Arial"/>
+          <w:noProof/>
           <w:spacing w:val="2"/>
           <w:kern w:val="20"/>
           <w:sz w:val="24"/>
           <w:szCs w:val="32"/>
         </w:rPr>
         <w:drawing>
-          <wp:inline distT="0" distB="0" distL="0" distR="0" wp14:anchorId="7670FBBA" wp14:editId="67760E8C">
-            <wp:extent cx="3486150" cy="1733550"/>
-            <wp:effectExtent l="19050" t="0" r="0" b="0"/>
+          <wp:inline distT="0" distB="0" distL="0" distR="0" wp14:anchorId="7670FBBA" wp14:editId="4DBEBA77">
+            <wp:extent cx="2716530" cy="1350843"/>
+            <wp:effectExtent l="0" t="0" r="0" b="0"/>
             <wp:docPr id="7" name="Picture 7"/>
             <wp:cNvGraphicFramePr>
               <a:graphicFrameLocks xmlns:a="http://schemas.openxmlformats.org/drawingml/2006/main" noChangeAspect="1"/>
@@ -1041,7 +1214,7 @@
                   <pic:spPr bwMode="auto">
                     <a:xfrm>
                       <a:off x="0" y="0"/>
-                      <a:ext cx="3486150" cy="1733550"/>
+                      <a:ext cx="2747464" cy="1366225"/>
                     </a:xfrm>
                     <a:prstGeom prst="rect">
                       <a:avLst/>
@@ -1063,29 +1236,91 @@
     </w:p>
     <w:p>
       <w:pPr>
+        <w:pStyle w:val="Caption"/>
+        <w:keepNext/>
         <w:jc w:val="center"/>
         <w:rPr>
-          <w:rFonts w:ascii="Roboto" w:hAnsi="Roboto" w:cs="Arial"/>
-          <w:spacing w:val="2"/>
-          <w:kern w:val="20"/>
-          <w:sz w:val="24"/>
-          <w:szCs w:val="32"/>
-          <w:lang w:val="el-GR"/>
-        </w:rPr>
-      </w:pPr>
-      <w:r>
-        <w:rPr>
-          <w:rFonts w:ascii="Roboto" w:hAnsi="Roboto" w:cs="Arial"/>
+          <w:lang w:val="el-GR"/>
+        </w:rPr>
+      </w:pPr>
+      <w:r>
+        <w:rPr>
+          <w:lang w:val="el-GR"/>
+        </w:rPr>
+        <w:t xml:space="preserve">Εικόνα </w:t>
+      </w:r>
+      <w:r>
+        <w:fldChar w:fldCharType="begin"/>
+      </w:r>
+      <w:r>
+        <w:rPr>
+          <w:lang w:val="el-GR"/>
+        </w:rPr>
+        <w:instrText xml:space="preserve"> </w:instrText>
+      </w:r>
+      <w:r>
+        <w:instrText>SEQ</w:instrText>
+      </w:r>
+      <w:r>
+        <w:rPr>
+          <w:lang w:val="el-GR"/>
+        </w:rPr>
+        <w:instrText xml:space="preserve"> Εικόνα \* </w:instrText>
+      </w:r>
+      <w:r>
+        <w:instrText>ARABIC</w:instrText>
+      </w:r>
+      <w:r>
+        <w:rPr>
+          <w:lang w:val="el-GR"/>
+        </w:rPr>
+        <w:instrText xml:space="preserve"> </w:instrText>
+      </w:r>
+      <w:r>
+        <w:fldChar w:fldCharType="separate"/>
+      </w:r>
+      <w:r>
+        <w:rPr>
           <w:noProof/>
+          <w:lang w:val="el-GR"/>
+        </w:rPr>
+        <w:t>3</w:t>
+      </w:r>
+      <w:r>
+        <w:fldChar w:fldCharType="end"/>
+      </w:r>
+      <w:r>
+        <w:rPr>
+          <w:lang w:val="el-GR"/>
+        </w:rPr>
+        <w:t>: Αντιθέτως, σε αυτήν την περίπτωση, ο κόμβος 29 εισήχθη στα αριστερά του 35.</w:t>
+      </w:r>
+    </w:p>
+    <w:p>
+      <w:pPr>
+        <w:jc w:val="center"/>
+        <w:rPr>
+          <w:rFonts w:ascii="Roboto" w:hAnsi="Roboto" w:cs="Arial"/>
+          <w:spacing w:val="2"/>
+          <w:kern w:val="20"/>
+          <w:sz w:val="24"/>
+          <w:szCs w:val="32"/>
+          <w:lang w:val="el-GR"/>
+        </w:rPr>
+      </w:pPr>
+      <w:r>
+        <w:rPr>
+          <w:rFonts w:ascii="Roboto" w:hAnsi="Roboto" w:cs="Arial"/>
+          <w:noProof/>
           <w:spacing w:val="2"/>
           <w:kern w:val="20"/>
           <w:sz w:val="24"/>
           <w:szCs w:val="32"/>
         </w:rPr>
         <w:drawing>
-          <wp:inline distT="0" distB="0" distL="0" distR="0" wp14:anchorId="3718F3FE" wp14:editId="535516A9">
-            <wp:extent cx="3543300" cy="1828800"/>
-            <wp:effectExtent l="19050" t="0" r="0" b="0"/>
+          <wp:inline distT="0" distB="0" distL="0" distR="0" wp14:anchorId="3718F3FE" wp14:editId="74D5D3F1">
+            <wp:extent cx="2594610" cy="1339154"/>
+            <wp:effectExtent l="0" t="0" r="0" b="0"/>
             <wp:docPr id="10" name="Picture 10"/>
             <wp:cNvGraphicFramePr>
               <a:graphicFrameLocks xmlns:a="http://schemas.openxmlformats.org/drawingml/2006/main" noChangeAspect="1"/>
@@ -1109,7 +1344,7 @@
                   <pic:spPr bwMode="auto">
                     <a:xfrm>
                       <a:off x="0" y="0"/>
-                      <a:ext cx="3543300" cy="1828800"/>
+                      <a:ext cx="2614918" cy="1349635"/>
                     </a:xfrm>
                     <a:prstGeom prst="rect">
                       <a:avLst/>
@@ -1134,6 +1369,19 @@
         <w:jc w:val="center"/>
         <w:rPr>
           <w:rFonts w:ascii="Roboto" w:hAnsi="Roboto" w:cs="Arial"/>
+          <w:spacing w:val="2"/>
+          <w:kern w:val="20"/>
+          <w:sz w:val="24"/>
+          <w:szCs w:val="32"/>
+          <w:lang w:val="el-GR"/>
+        </w:rPr>
+      </w:pPr>
+    </w:p>
+    <w:p>
+      <w:pPr>
+        <w:jc w:val="center"/>
+        <w:rPr>
+          <w:rFonts w:ascii="Roboto" w:hAnsi="Roboto" w:cs="Arial"/>
           <w:b/>
           <w:spacing w:val="2"/>
           <w:kern w:val="20"/>
@@ -1154,7 +1402,6 @@
           <w:u w:val="single"/>
           <w:lang w:val="el-GR"/>
         </w:rPr>
-        <w:lastRenderedPageBreak/>
         <w:t>ΕΥΡΕΣΗ ΜΕΓΙΣΤΟΥ ΣΤΟΙΧΕΙΟΥ</w:t>
       </w:r>
     </w:p>
@@ -2039,7 +2286,29 @@
           <w:szCs w:val="32"/>
           <w:lang w:val="el-GR"/>
         </w:rPr>
-        <w:t>ρο, με μέγιστο τον κόμβο 108.</w:t>
+        <w:t>ρο, με μέγιστο τον κόμβο 1</w:t>
+      </w:r>
+      <w:r>
+        <w:rPr>
+          <w:rFonts w:ascii="Roboto" w:hAnsi="Roboto" w:cs="Arial"/>
+          <w:spacing w:val="2"/>
+          <w:kern w:val="20"/>
+          <w:sz w:val="24"/>
+          <w:szCs w:val="32"/>
+          <w:lang w:val="el-GR"/>
+        </w:rPr>
+        <w:t>19</w:t>
+      </w:r>
+      <w:r>
+        <w:rPr>
+          <w:rFonts w:ascii="Roboto" w:hAnsi="Roboto" w:cs="Arial"/>
+          <w:spacing w:val="2"/>
+          <w:kern w:val="20"/>
+          <w:sz w:val="24"/>
+          <w:szCs w:val="32"/>
+          <w:lang w:val="el-GR"/>
+        </w:rPr>
+        <w:t>.</w:t>
       </w:r>
     </w:p>
     <w:p>
@@ -2065,7 +2334,7 @@
           <w:lang w:val="el-GR"/>
         </w:rPr>
         <w:drawing>
-          <wp:inline distT="0" distB="0" distL="0" distR="0" wp14:anchorId="7DCA7114" wp14:editId="6B2152B0">
+          <wp:inline distT="0" distB="0" distL="0" distR="0" wp14:anchorId="7DCA7114" wp14:editId="4091FB5A">
             <wp:extent cx="4114800" cy="4114800"/>
             <wp:effectExtent l="0" t="0" r="0" b="0"/>
             <wp:docPr id="2" name="Picture 2"/>
@@ -2089,13 +2358,12 @@
                         </a:ext>
                       </a:extLst>
                     </a:blip>
-                    <a:srcRect/>
                     <a:stretch>
                       <a:fillRect/>
                     </a:stretch>
                   </pic:blipFill>
                   <pic:spPr bwMode="auto">
-                    <a:xfrm rot="5400000">
+                    <a:xfrm>
                       <a:off x="0" y="0"/>
                       <a:ext cx="4114800" cy="4114800"/>
                     </a:xfrm>
@@ -2134,7 +2402,29 @@
           <w:szCs w:val="32"/>
           <w:lang w:val="el-GR"/>
         </w:rPr>
-        <w:t>Όταν η συνάρτηση βρει τον κόμβο 108, αρχίζει να ψάχνει το μέγιστο στοιχείο από τα αριστερά του κόμβου (σε αυτήν την περίπτωση, το 66).</w:t>
+        <w:t>Όταν η συνάρτηση βρει τον κόμβο 1</w:t>
+      </w:r>
+      <w:r>
+        <w:rPr>
+          <w:rFonts w:ascii="Roboto" w:hAnsi="Roboto" w:cs="Arial"/>
+          <w:spacing w:val="2"/>
+          <w:kern w:val="20"/>
+          <w:sz w:val="24"/>
+          <w:szCs w:val="32"/>
+          <w:lang w:val="el-GR"/>
+        </w:rPr>
+        <w:t>19</w:t>
+      </w:r>
+      <w:r>
+        <w:rPr>
+          <w:rFonts w:ascii="Roboto" w:hAnsi="Roboto" w:cs="Arial"/>
+          <w:spacing w:val="2"/>
+          <w:kern w:val="20"/>
+          <w:sz w:val="24"/>
+          <w:szCs w:val="32"/>
+          <w:lang w:val="el-GR"/>
+        </w:rPr>
+        <w:t>, αρχίζει να ψάχνει το μέγιστο στοιχείο από τα αριστερά του κόμβου (σε αυτήν την περίπτωση, το 66).</w:t>
       </w:r>
     </w:p>
     <w:p>
@@ -2161,7 +2451,7 @@
         </w:rPr>
         <w:lastRenderedPageBreak/>
         <w:drawing>
-          <wp:inline distT="0" distB="0" distL="0" distR="0" wp14:anchorId="26DBA287" wp14:editId="48A0FCBD">
+          <wp:inline distT="0" distB="0" distL="0" distR="0" wp14:anchorId="26DBA287" wp14:editId="1A6B5422">
             <wp:extent cx="4114800" cy="4114800"/>
             <wp:effectExtent l="0" t="0" r="0" b="0"/>
             <wp:docPr id="3" name="Picture 3"/>
@@ -2185,13 +2475,12 @@
                         </a:ext>
                       </a:extLst>
                     </a:blip>
-                    <a:srcRect/>
                     <a:stretch>
                       <a:fillRect/>
                     </a:stretch>
                   </pic:blipFill>
                   <pic:spPr bwMode="auto">
-                    <a:xfrm rot="5400000">
+                    <a:xfrm>
                       <a:off x="0" y="0"/>
                       <a:ext cx="4114800" cy="4114800"/>
                     </a:xfrm>
@@ -2241,7 +2530,95 @@
           <w:szCs w:val="32"/>
           <w:lang w:val="el-GR"/>
         </w:rPr>
-        <w:t>Τώρα που έγινε η εναλλαγή και το 108 έχει μόνο ένα παιδί και μάλιστα φύλλο, το 108 θα ανταλλάξει θέσεις με το φύλλο και ύστερα θα σβηστεί.</w:t>
+        <w:t>Τώρα που έγινε η εναλλαγή</w:t>
+      </w:r>
+      <w:r>
+        <w:rPr>
+          <w:rFonts w:ascii="Roboto" w:hAnsi="Roboto" w:cs="Arial"/>
+          <w:spacing w:val="2"/>
+          <w:kern w:val="20"/>
+          <w:sz w:val="24"/>
+          <w:szCs w:val="32"/>
+          <w:lang w:val="el-GR"/>
+        </w:rPr>
+        <w:t xml:space="preserve">, </w:t>
+      </w:r>
+      <w:r>
+        <w:rPr>
+          <w:rFonts w:ascii="Roboto" w:hAnsi="Roboto" w:cs="Arial"/>
+          <w:spacing w:val="2"/>
+          <w:kern w:val="20"/>
+          <w:sz w:val="24"/>
+          <w:szCs w:val="32"/>
+          <w:lang w:val="el-GR"/>
+        </w:rPr>
+        <w:t>το 1</w:t>
+      </w:r>
+      <w:r>
+        <w:rPr>
+          <w:rFonts w:ascii="Roboto" w:hAnsi="Roboto" w:cs="Arial"/>
+          <w:spacing w:val="2"/>
+          <w:kern w:val="20"/>
+          <w:sz w:val="24"/>
+          <w:szCs w:val="32"/>
+          <w:lang w:val="el-GR"/>
+        </w:rPr>
+        <w:t>19</w:t>
+      </w:r>
+      <w:r>
+        <w:rPr>
+          <w:rFonts w:ascii="Roboto" w:hAnsi="Roboto" w:cs="Arial"/>
+          <w:spacing w:val="2"/>
+          <w:kern w:val="20"/>
+          <w:sz w:val="24"/>
+          <w:szCs w:val="32"/>
+          <w:lang w:val="el-GR"/>
+        </w:rPr>
+        <w:t xml:space="preserve"> έχει </w:t>
+      </w:r>
+      <w:r>
+        <w:rPr>
+          <w:rFonts w:ascii="Roboto" w:hAnsi="Roboto" w:cs="Arial"/>
+          <w:spacing w:val="2"/>
+          <w:kern w:val="20"/>
+          <w:sz w:val="24"/>
+          <w:szCs w:val="32"/>
+          <w:lang w:val="el-GR"/>
+        </w:rPr>
+        <w:t>επίσης δύο παιδιά.</w:t>
+      </w:r>
+      <w:r>
+        <w:rPr>
+          <w:rFonts w:ascii="Roboto" w:hAnsi="Roboto" w:cs="Arial"/>
+          <w:spacing w:val="2"/>
+          <w:kern w:val="20"/>
+          <w:sz w:val="24"/>
+          <w:szCs w:val="32"/>
+          <w:lang w:val="el-GR"/>
+        </w:rPr>
+        <w:t xml:space="preserve"> </w:t>
+      </w:r>
+      <w:r>
+        <w:rPr>
+          <w:rFonts w:ascii="Roboto" w:hAnsi="Roboto" w:cs="Arial"/>
+          <w:spacing w:val="2"/>
+          <w:kern w:val="20"/>
+          <w:sz w:val="24"/>
+          <w:szCs w:val="32"/>
+          <w:lang w:val="el-GR"/>
+        </w:rPr>
+        <w:t>Τώρα, θα βρει το (μοναδικό) μέγιστο παιδί από τα αριστερά, το 49.</w:t>
+      </w:r>
+      <w:r>
+        <w:rPr>
+          <w:rFonts w:ascii="Roboto" w:hAnsi="Roboto" w:cs="Arial"/>
+          <w:spacing w:val="2"/>
+          <w:kern w:val="20"/>
+          <w:sz w:val="24"/>
+          <w:szCs w:val="32"/>
+          <w:lang w:val="el-GR"/>
+        </w:rPr>
+        <w:t xml:space="preserve"> Όταν το βρει, θα γίνει και η δεύτερη εναλλαγή, μέχρι το 119 να γίνει επιτέλους φύλλο.</w:t>
       </w:r>
     </w:p>
     <w:p>
@@ -2267,7 +2644,7 @@
           <w:lang w:val="el-GR"/>
         </w:rPr>
         <w:drawing>
-          <wp:inline distT="0" distB="0" distL="0" distR="0" wp14:anchorId="759F1FA4" wp14:editId="7C7047FB">
+          <wp:inline distT="0" distB="0" distL="0" distR="0" wp14:anchorId="759F1FA4" wp14:editId="3B08BDF3">
             <wp:extent cx="4114800" cy="4114800"/>
             <wp:effectExtent l="0" t="0" r="0" b="0"/>
             <wp:docPr id="5" name="Picture 5"/>
@@ -2291,13 +2668,12 @@
                         </a:ext>
                       </a:extLst>
                     </a:blip>
-                    <a:srcRect/>
                     <a:stretch>
                       <a:fillRect/>
                     </a:stretch>
                   </pic:blipFill>
                   <pic:spPr bwMode="auto">
-                    <a:xfrm rot="5400000">
+                    <a:xfrm>
                       <a:off x="0" y="0"/>
                       <a:ext cx="4114800" cy="4114800"/>
                     </a:xfrm>
@@ -2331,6 +2707,31 @@
       <w:r>
         <w:rPr>
           <w:rFonts w:ascii="Roboto" w:hAnsi="Roboto" w:cs="Arial"/>
+          <w:spacing w:val="2"/>
+          <w:kern w:val="20"/>
+          <w:sz w:val="24"/>
+          <w:szCs w:val="32"/>
+          <w:lang w:val="el-GR"/>
+        </w:rPr>
+        <w:lastRenderedPageBreak/>
+        <w:t>Τώρα που το 119 έγινε φύλλο, θα σβηστεί.</w:t>
+      </w:r>
+    </w:p>
+    <w:p>
+      <w:pPr>
+        <w:jc w:val="center"/>
+        <w:rPr>
+          <w:rFonts w:ascii="Roboto" w:hAnsi="Roboto" w:cs="Arial"/>
+          <w:spacing w:val="2"/>
+          <w:kern w:val="20"/>
+          <w:sz w:val="24"/>
+          <w:szCs w:val="32"/>
+          <w:lang w:val="el-GR"/>
+        </w:rPr>
+      </w:pPr>
+      <w:r>
+        <w:rPr>
+          <w:rFonts w:ascii="Roboto" w:hAnsi="Roboto" w:cs="Arial"/>
           <w:noProof/>
           <w:spacing w:val="2"/>
           <w:kern w:val="20"/>
@@ -2338,9 +2739,8 @@
           <w:szCs w:val="32"/>
           <w:lang w:val="el-GR"/>
         </w:rPr>
-        <w:lastRenderedPageBreak/>
         <w:drawing>
-          <wp:inline distT="0" distB="0" distL="0" distR="0" wp14:anchorId="37E1D878" wp14:editId="24A457C8">
+          <wp:inline distT="0" distB="0" distL="0" distR="0" wp14:anchorId="37E1D878" wp14:editId="7AF2AA7D">
             <wp:extent cx="4114800" cy="4114800"/>
             <wp:effectExtent l="0" t="0" r="0" b="0"/>
             <wp:docPr id="8" name="Picture 8"/>
@@ -2364,13 +2764,12 @@
                         </a:ext>
                       </a:extLst>
                     </a:blip>
-                    <a:srcRect/>
                     <a:stretch>
                       <a:fillRect/>
                     </a:stretch>
                   </pic:blipFill>
                   <pic:spPr bwMode="auto">
-                    <a:xfrm rot="5400000">
+                    <a:xfrm>
                       <a:off x="0" y="0"/>
                       <a:ext cx="4114800" cy="4114800"/>
                     </a:xfrm>
@@ -2410,88 +2809,8 @@
           <w:szCs w:val="32"/>
           <w:lang w:val="el-GR"/>
         </w:rPr>
-        <w:t xml:space="preserve">Κάθε φορά που καλείται η </w:t>
-      </w:r>
-      <w:proofErr w:type="spellStart"/>
-      <w:r>
-        <w:rPr>
-          <w:rFonts w:ascii="Roboto" w:hAnsi="Roboto" w:cs="Arial"/>
-          <w:spacing w:val="2"/>
-          <w:kern w:val="20"/>
-          <w:sz w:val="24"/>
-          <w:szCs w:val="32"/>
-          <w:highlight w:val="lightGray"/>
-        </w:rPr>
-        <w:t>deleteNode</w:t>
-      </w:r>
-      <w:proofErr w:type="spellEnd"/>
-      <w:r>
-        <w:rPr>
-          <w:rFonts w:ascii="Roboto" w:hAnsi="Roboto" w:cs="Arial"/>
-          <w:spacing w:val="2"/>
-          <w:kern w:val="20"/>
-          <w:sz w:val="24"/>
-          <w:szCs w:val="32"/>
-          <w:lang w:val="el-GR"/>
-        </w:rPr>
-        <w:t xml:space="preserve">, γίνεται έλεγχος για τον αν χρειάζεται να γίνει κάποιο </w:t>
-      </w:r>
-      <w:r>
-        <w:rPr>
-          <w:rFonts w:ascii="Roboto" w:hAnsi="Roboto" w:cs="Arial"/>
-          <w:spacing w:val="2"/>
-          <w:kern w:val="20"/>
-          <w:sz w:val="24"/>
-          <w:szCs w:val="32"/>
-        </w:rPr>
-        <w:t>rotation</w:t>
-      </w:r>
-      <w:r>
-        <w:rPr>
-          <w:rFonts w:ascii="Roboto" w:hAnsi="Roboto" w:cs="Arial"/>
-          <w:spacing w:val="2"/>
-          <w:kern w:val="20"/>
-          <w:sz w:val="24"/>
-          <w:szCs w:val="32"/>
-          <w:lang w:val="el-GR"/>
-        </w:rPr>
-        <w:t xml:space="preserve"> (σε αυτήν την περίπτωση δεν χρειάστηκε πουθενά)</w:t>
-      </w:r>
-      <w:r>
-        <w:rPr>
-          <w:rFonts w:ascii="Roboto" w:hAnsi="Roboto" w:cs="Arial"/>
-          <w:spacing w:val="2"/>
-          <w:kern w:val="20"/>
-          <w:sz w:val="24"/>
-          <w:szCs w:val="32"/>
-          <w:lang w:val="el-GR"/>
-        </w:rPr>
-        <w:t>.</w:t>
-      </w:r>
-      <w:r>
-        <w:rPr>
-          <w:rFonts w:ascii="Roboto" w:hAnsi="Roboto" w:cs="Arial"/>
-          <w:spacing w:val="2"/>
-          <w:kern w:val="20"/>
-          <w:sz w:val="24"/>
-          <w:szCs w:val="32"/>
-          <w:lang w:val="el-GR"/>
-        </w:rPr>
-        <w:t xml:space="preserve"> Στην τελική μορφή του, το δέντρο θα γίνει εξής:</w:t>
-      </w:r>
-    </w:p>
-    <w:p>
-      <w:pPr>
-        <w:jc w:val="center"/>
-        <w:rPr>
-          <w:rFonts w:ascii="Roboto" w:hAnsi="Roboto" w:cs="Arial"/>
-          <w:spacing w:val="2"/>
-          <w:kern w:val="20"/>
-          <w:sz w:val="24"/>
-          <w:szCs w:val="32"/>
-          <w:lang w:val="el-GR"/>
-        </w:rPr>
-      </w:pPr>
+        <w:t>Και η τελική μορφή του δέντρου, θα είναι ως εξής.</w:t>
+      </w:r>
       <w:r>
         <w:rPr>
           <w:rFonts w:ascii="Roboto" w:hAnsi="Roboto" w:cs="Arial"/>
@@ -2503,10 +2822,10 @@
           <w:lang w:val="el-GR"/>
         </w:rPr>
         <w:drawing>
-          <wp:inline distT="0" distB="0" distL="0" distR="0" wp14:anchorId="311D788D" wp14:editId="36EA429E">
-            <wp:extent cx="4114800" cy="4114800"/>
+          <wp:inline distT="0" distB="0" distL="0" distR="0" wp14:anchorId="7ADDF459" wp14:editId="65AC63AB">
+            <wp:extent cx="4297680" cy="4297680"/>
             <wp:effectExtent l="0" t="0" r="0" b="0"/>
-            <wp:docPr id="9" name="Picture 9"/>
+            <wp:docPr id="6" name="Picture 6"/>
             <wp:cNvGraphicFramePr>
               <a:graphicFrameLocks xmlns:a="http://schemas.openxmlformats.org/drawingml/2006/main" noChangeAspect="1"/>
             </wp:cNvGraphicFramePr>
@@ -2514,7 +2833,7 @@
               <a:graphicData uri="http://schemas.openxmlformats.org/drawingml/2006/picture">
                 <pic:pic xmlns:pic="http://schemas.openxmlformats.org/drawingml/2006/picture">
                   <pic:nvPicPr>
-                    <pic:cNvPr id="0" name="Picture 6"/>
+                    <pic:cNvPr id="0" name="Picture 1"/>
                     <pic:cNvPicPr>
                       <a:picLocks noChangeAspect="1" noChangeArrowheads="1"/>
                     </pic:cNvPicPr>
@@ -2533,9 +2852,9 @@
                     </a:stretch>
                   </pic:blipFill>
                   <pic:spPr bwMode="auto">
-                    <a:xfrm rot="5400000">
+                    <a:xfrm>
                       <a:off x="0" y="0"/>
-                      <a:ext cx="4114800" cy="4114800"/>
+                      <a:ext cx="4297680" cy="4297680"/>
                     </a:xfrm>
                     <a:prstGeom prst="rect">
                       <a:avLst/>
@@ -2556,6 +2875,121 @@
       <w:pPr>
         <w:rPr>
           <w:rFonts w:ascii="Roboto" w:hAnsi="Roboto" w:cs="Arial"/>
+          <w:spacing w:val="2"/>
+          <w:kern w:val="20"/>
+          <w:sz w:val="24"/>
+          <w:szCs w:val="32"/>
+          <w:lang w:val="el-GR"/>
+        </w:rPr>
+      </w:pPr>
+      <w:r>
+        <w:rPr>
+          <w:rFonts w:ascii="Roboto" w:hAnsi="Roboto" w:cs="Arial"/>
+          <w:spacing w:val="2"/>
+          <w:kern w:val="20"/>
+          <w:sz w:val="24"/>
+          <w:szCs w:val="32"/>
+          <w:lang w:val="el-GR"/>
+        </w:rPr>
+        <w:lastRenderedPageBreak/>
+        <w:t xml:space="preserve">Κάθε φορά που καλείται η </w:t>
+      </w:r>
+      <w:proofErr w:type="spellStart"/>
+      <w:r>
+        <w:rPr>
+          <w:rFonts w:ascii="Consolas" w:hAnsi="Consolas" w:cs="Arial"/>
+          <w:spacing w:val="2"/>
+          <w:kern w:val="20"/>
+          <w:sz w:val="24"/>
+          <w:szCs w:val="32"/>
+          <w:highlight w:val="lightGray"/>
+        </w:rPr>
+        <w:t>deleteNode</w:t>
+      </w:r>
+      <w:proofErr w:type="spellEnd"/>
+      <w:r>
+        <w:rPr>
+          <w:rFonts w:ascii="Roboto" w:hAnsi="Roboto" w:cs="Arial"/>
+          <w:spacing w:val="2"/>
+          <w:kern w:val="20"/>
+          <w:sz w:val="24"/>
+          <w:szCs w:val="32"/>
+          <w:lang w:val="el-GR"/>
+        </w:rPr>
+        <w:t xml:space="preserve">, γίνεται έλεγχος για τον αν χρειάζεται να γίνει κάποιο </w:t>
+      </w:r>
+      <w:r>
+        <w:rPr>
+          <w:rFonts w:ascii="Roboto" w:hAnsi="Roboto" w:cs="Arial"/>
+          <w:spacing w:val="2"/>
+          <w:kern w:val="20"/>
+          <w:sz w:val="24"/>
+          <w:szCs w:val="32"/>
+        </w:rPr>
+        <w:t>rotation</w:t>
+      </w:r>
+      <w:r>
+        <w:rPr>
+          <w:rFonts w:ascii="Roboto" w:hAnsi="Roboto" w:cs="Arial"/>
+          <w:spacing w:val="2"/>
+          <w:kern w:val="20"/>
+          <w:sz w:val="24"/>
+          <w:szCs w:val="32"/>
+          <w:lang w:val="el-GR"/>
+        </w:rPr>
+        <w:t xml:space="preserve"> (σε αυτήν την περίπτωση δεν χρειάστη</w:t>
+      </w:r>
+      <w:r>
+        <w:rPr>
+          <w:rFonts w:ascii="Roboto" w:hAnsi="Roboto" w:cs="Arial"/>
+          <w:spacing w:val="2"/>
+          <w:kern w:val="20"/>
+          <w:sz w:val="24"/>
+          <w:szCs w:val="32"/>
+          <w:lang w:val="el-GR"/>
+        </w:rPr>
+        <w:t>κε</w:t>
+      </w:r>
+      <w:r>
+        <w:rPr>
+          <w:rFonts w:ascii="Roboto" w:hAnsi="Roboto" w:cs="Arial"/>
+          <w:spacing w:val="2"/>
+          <w:kern w:val="20"/>
+          <w:sz w:val="24"/>
+          <w:szCs w:val="32"/>
+          <w:lang w:val="el-GR"/>
+        </w:rPr>
+        <w:t xml:space="preserve"> πουθενά)</w:t>
+      </w:r>
+      <w:r>
+        <w:rPr>
+          <w:rFonts w:ascii="Roboto" w:hAnsi="Roboto" w:cs="Arial"/>
+          <w:spacing w:val="2"/>
+          <w:kern w:val="20"/>
+          <w:sz w:val="24"/>
+          <w:szCs w:val="32"/>
+          <w:lang w:val="el-GR"/>
+        </w:rPr>
+        <w:t>.</w:t>
+      </w:r>
+    </w:p>
+    <w:p>
+      <w:pPr>
+        <w:jc w:val="center"/>
+        <w:rPr>
+          <w:rFonts w:ascii="Roboto" w:hAnsi="Roboto" w:cs="Arial"/>
+          <w:spacing w:val="2"/>
+          <w:kern w:val="20"/>
+          <w:sz w:val="24"/>
+          <w:szCs w:val="32"/>
+          <w:lang w:val="el-GR"/>
+        </w:rPr>
+      </w:pPr>
+    </w:p>
+    <w:p>
+      <w:pPr>
+        <w:rPr>
+          <w:rFonts w:ascii="Roboto" w:hAnsi="Roboto" w:cs="Arial"/>
           <w:b/>
           <w:bCs/>
           <w:i/>
@@ -2580,7 +3014,6 @@
           <w:szCs w:val="32"/>
           <w:lang w:val="el-GR"/>
         </w:rPr>
-        <w:lastRenderedPageBreak/>
         <w:t>Εκτέλεση του προγράμματος:</w:t>
       </w:r>
     </w:p>
@@ -2627,30 +3060,6 @@
         </w:rPr>
         <w:t>.</w:t>
       </w:r>
-    </w:p>
-    <w:p>
-      <w:pPr>
-        <w:rPr>
-          <w:rFonts w:ascii="Roboto" w:hAnsi="Roboto" w:cs="Arial"/>
-          <w:spacing w:val="2"/>
-          <w:kern w:val="20"/>
-          <w:sz w:val="24"/>
-          <w:szCs w:val="32"/>
-          <w:lang w:val="el-GR"/>
-        </w:rPr>
-      </w:pPr>
-    </w:p>
-    <w:p>
-      <w:pPr>
-        <w:rPr>
-          <w:rFonts w:ascii="Roboto" w:hAnsi="Roboto" w:cs="Arial"/>
-          <w:spacing w:val="2"/>
-          <w:kern w:val="20"/>
-          <w:sz w:val="24"/>
-          <w:szCs w:val="32"/>
-          <w:lang w:val="el-GR"/>
-        </w:rPr>
-      </w:pPr>
     </w:p>
     <w:p>
       <w:pPr>

</xml_diff>